<commit_message>
added jury names and website to specifications report
</commit_message>
<xml_diff>
--- a/reports/CerebroSpecifications.docx
+++ b/reports/CerebroSpecifications.docx
@@ -412,12 +412,31 @@
           <w:szCs w:val="22"/>
           <w:rtl w:val="0"/>
         </w:rPr>
-        <w:t xml:space="preserve">Jury Members: </w:t>
-      </w:r>
-      <w:r>
-        <w:rPr>
-          <w:rtl w:val="0"/>
-        </w:rPr>
+        <w:t xml:space="preserve">Jury Members: Er</w:t>
+      </w:r>
+      <w:r>
+        <w:rPr>
+          <w:rFonts w:ascii="Tahoma" w:cs="Tahoma" w:eastAsia="Tahoma" w:hAnsi="Tahoma"/>
+          <w:sz w:val="22"/>
+          <w:szCs w:val="22"/>
+          <w:rtl w:val="0"/>
+        </w:rPr>
+        <w:t xml:space="preserve">cüment Çicek, Uğur Güdükbay</w:t>
+      </w:r>
+    </w:p>
+    <w:p>
+      <w:pPr>
+        <w:spacing w:after="240" w:before="0" w:line="240" w:lineRule="auto"/>
+        <w:contextualSpacing w:val="0"/>
+      </w:pPr>
+      <w:r>
+        <w:rPr>
+          <w:rFonts w:ascii="Tahoma" w:cs="Tahoma" w:eastAsia="Tahoma" w:hAnsi="Tahoma"/>
+          <w:sz w:val="22"/>
+          <w:szCs w:val="22"/>
+          <w:rtl w:val="0"/>
+        </w:rPr>
+        <w:t xml:space="preserve">Website: kyorgancioglu.github.io/CerebroApp/</w:t>
       </w:r>
     </w:p>
     <w:p>

</xml_diff>